<commit_message>
feat: Create sign up view
</commit_message>
<xml_diff>
--- a/brief.docx
+++ b/brief.docx
@@ -50,7 +50,7 @@
       <w:r>
         <w:t xml:space="preserve">Use the </w:t>
       </w:r>
-      <w:hyperlink r:id="rId8" w:history="1">
+      <w:hyperlink r:id="rId8" w:anchor="readme" w:history="1">
         <w:r>
           <w:rPr>
             <w:rStyle w:val="Hyperlink"/>
@@ -129,10 +129,7 @@
         </w:numPr>
       </w:pPr>
       <w:r>
-        <w:t>N</w:t>
-      </w:r>
-      <w:r>
-        <w:t>ame</w:t>
+        <w:t>Name</w:t>
       </w:r>
     </w:p>
     <w:p>
@@ -144,10 +141,7 @@
         </w:numPr>
       </w:pPr>
       <w:r>
-        <w:t>S</w:t>
-      </w:r>
-      <w:r>
-        <w:t>ize</w:t>
+        <w:t>Size</w:t>
       </w:r>
     </w:p>
     <w:p>
@@ -434,27 +428,10 @@
           <w:b/>
           <w:bCs/>
         </w:rPr>
-        <w:t>Homepage (</w:t>
-      </w:r>
-      <w:r>
-        <w:rPr>
-          <w:b/>
-          <w:bCs/>
-        </w:rPr>
-        <w:t>A</w:t>
-      </w:r>
-      <w:r>
-        <w:rPr>
-          <w:b/>
-          <w:bCs/>
-        </w:rPr>
-        <w:t>uthenticated users):</w:t>
-      </w:r>
-      <w:r>
-        <w:t xml:space="preserve"> </w:t>
-      </w:r>
-      <w:r>
-        <w:t>Allow users to</w:t>
+        <w:t>Homepage (Authenticated users):</w:t>
+      </w:r>
+      <w:r>
+        <w:t xml:space="preserve"> Allow users to</w:t>
       </w:r>
     </w:p>
     <w:p>
@@ -529,6 +506,54 @@
         <w:pStyle w:val="ListParagraph"/>
         <w:numPr>
           <w:ilvl w:val="0"/>
+          <w:numId w:val="13"/>
+        </w:numPr>
+      </w:pPr>
+      <w:r>
+        <w:t>First name</w:t>
+      </w:r>
+    </w:p>
+    <w:p>
+      <w:pPr>
+        <w:pStyle w:val="ListParagraph"/>
+        <w:numPr>
+          <w:ilvl w:val="0"/>
+          <w:numId w:val="13"/>
+        </w:numPr>
+      </w:pPr>
+      <w:r>
+        <w:t>Lastname</w:t>
+      </w:r>
+    </w:p>
+    <w:p>
+      <w:pPr>
+        <w:pStyle w:val="ListParagraph"/>
+        <w:numPr>
+          <w:ilvl w:val="0"/>
+          <w:numId w:val="13"/>
+        </w:numPr>
+      </w:pPr>
+      <w:r>
+        <w:t>Email (unique)</w:t>
+      </w:r>
+    </w:p>
+    <w:p>
+      <w:pPr>
+        <w:pStyle w:val="ListParagraph"/>
+        <w:numPr>
+          <w:ilvl w:val="0"/>
+          <w:numId w:val="13"/>
+        </w:numPr>
+      </w:pPr>
+      <w:r>
+        <w:t>Password</w:t>
+      </w:r>
+    </w:p>
+    <w:p>
+      <w:pPr>
+        <w:pStyle w:val="ListParagraph"/>
+        <w:numPr>
+          <w:ilvl w:val="0"/>
           <w:numId w:val="11"/>
         </w:numPr>
       </w:pPr>
@@ -541,6 +566,30 @@
       </w:r>
       <w:r>
         <w:t xml:space="preserve"> Allow users to log in to their account.</w:t>
+      </w:r>
+    </w:p>
+    <w:p>
+      <w:pPr>
+        <w:pStyle w:val="ListParagraph"/>
+        <w:numPr>
+          <w:ilvl w:val="0"/>
+          <w:numId w:val="14"/>
+        </w:numPr>
+      </w:pPr>
+      <w:r>
+        <w:t>Email</w:t>
+      </w:r>
+    </w:p>
+    <w:p>
+      <w:pPr>
+        <w:pStyle w:val="ListParagraph"/>
+        <w:numPr>
+          <w:ilvl w:val="0"/>
+          <w:numId w:val="14"/>
+        </w:numPr>
+      </w:pPr>
+      <w:r>
+        <w:t>Password</w:t>
       </w:r>
     </w:p>
     <w:p/>
@@ -1337,6 +1386,119 @@
     </w:lvl>
   </w:abstractNum>
   <w:abstractNum w:abstractNumId="7" w15:restartNumberingAfterBreak="0">
+    <w:nsid w:val="2ED279A8"/>
+    <w:multiLevelType w:val="hybridMultilevel"/>
+    <w:tmpl w:val="ECCCE01C"/>
+    <w:lvl w:ilvl="0" w:tplc="04090003">
+      <w:start w:val="1"/>
+      <w:numFmt w:val="bullet"/>
+      <w:lvlText w:val="o"/>
+      <w:lvlJc w:val="left"/>
+      <w:pPr>
+        <w:ind w:left="2160" w:hanging="360"/>
+      </w:pPr>
+      <w:rPr>
+        <w:rFonts w:ascii="Courier New" w:hAnsi="Courier New" w:cs="Courier New" w:hint="default"/>
+      </w:rPr>
+    </w:lvl>
+    <w:lvl w:ilvl="1" w:tplc="04090003" w:tentative="1">
+      <w:start w:val="1"/>
+      <w:numFmt w:val="bullet"/>
+      <w:lvlText w:val="o"/>
+      <w:lvlJc w:val="left"/>
+      <w:pPr>
+        <w:ind w:left="2880" w:hanging="360"/>
+      </w:pPr>
+      <w:rPr>
+        <w:rFonts w:ascii="Courier New" w:hAnsi="Courier New" w:cs="Courier New" w:hint="default"/>
+      </w:rPr>
+    </w:lvl>
+    <w:lvl w:ilvl="2" w:tplc="04090005" w:tentative="1">
+      <w:start w:val="1"/>
+      <w:numFmt w:val="bullet"/>
+      <w:lvlText w:val=""/>
+      <w:lvlJc w:val="left"/>
+      <w:pPr>
+        <w:ind w:left="3600" w:hanging="360"/>
+      </w:pPr>
+      <w:rPr>
+        <w:rFonts w:ascii="Wingdings" w:hAnsi="Wingdings" w:hint="default"/>
+      </w:rPr>
+    </w:lvl>
+    <w:lvl w:ilvl="3" w:tplc="04090001" w:tentative="1">
+      <w:start w:val="1"/>
+      <w:numFmt w:val="bullet"/>
+      <w:lvlText w:val=""/>
+      <w:lvlJc w:val="left"/>
+      <w:pPr>
+        <w:ind w:left="4320" w:hanging="360"/>
+      </w:pPr>
+      <w:rPr>
+        <w:rFonts w:ascii="Symbol" w:hAnsi="Symbol" w:hint="default"/>
+      </w:rPr>
+    </w:lvl>
+    <w:lvl w:ilvl="4" w:tplc="04090003" w:tentative="1">
+      <w:start w:val="1"/>
+      <w:numFmt w:val="bullet"/>
+      <w:lvlText w:val="o"/>
+      <w:lvlJc w:val="left"/>
+      <w:pPr>
+        <w:ind w:left="5040" w:hanging="360"/>
+      </w:pPr>
+      <w:rPr>
+        <w:rFonts w:ascii="Courier New" w:hAnsi="Courier New" w:cs="Courier New" w:hint="default"/>
+      </w:rPr>
+    </w:lvl>
+    <w:lvl w:ilvl="5" w:tplc="04090005" w:tentative="1">
+      <w:start w:val="1"/>
+      <w:numFmt w:val="bullet"/>
+      <w:lvlText w:val=""/>
+      <w:lvlJc w:val="left"/>
+      <w:pPr>
+        <w:ind w:left="5760" w:hanging="360"/>
+      </w:pPr>
+      <w:rPr>
+        <w:rFonts w:ascii="Wingdings" w:hAnsi="Wingdings" w:hint="default"/>
+      </w:rPr>
+    </w:lvl>
+    <w:lvl w:ilvl="6" w:tplc="04090001" w:tentative="1">
+      <w:start w:val="1"/>
+      <w:numFmt w:val="bullet"/>
+      <w:lvlText w:val=""/>
+      <w:lvlJc w:val="left"/>
+      <w:pPr>
+        <w:ind w:left="6480" w:hanging="360"/>
+      </w:pPr>
+      <w:rPr>
+        <w:rFonts w:ascii="Symbol" w:hAnsi="Symbol" w:hint="default"/>
+      </w:rPr>
+    </w:lvl>
+    <w:lvl w:ilvl="7" w:tplc="04090003" w:tentative="1">
+      <w:start w:val="1"/>
+      <w:numFmt w:val="bullet"/>
+      <w:lvlText w:val="o"/>
+      <w:lvlJc w:val="left"/>
+      <w:pPr>
+        <w:ind w:left="7200" w:hanging="360"/>
+      </w:pPr>
+      <w:rPr>
+        <w:rFonts w:ascii="Courier New" w:hAnsi="Courier New" w:cs="Courier New" w:hint="default"/>
+      </w:rPr>
+    </w:lvl>
+    <w:lvl w:ilvl="8" w:tplc="04090005" w:tentative="1">
+      <w:start w:val="1"/>
+      <w:numFmt w:val="bullet"/>
+      <w:lvlText w:val=""/>
+      <w:lvlJc w:val="left"/>
+      <w:pPr>
+        <w:ind w:left="7920" w:hanging="360"/>
+      </w:pPr>
+      <w:rPr>
+        <w:rFonts w:ascii="Wingdings" w:hAnsi="Wingdings" w:hint="default"/>
+      </w:rPr>
+    </w:lvl>
+  </w:abstractNum>
+  <w:abstractNum w:abstractNumId="8" w15:restartNumberingAfterBreak="0">
     <w:nsid w:val="3C7759D7"/>
     <w:multiLevelType w:val="hybridMultilevel"/>
     <w:tmpl w:val="92A66F96"/>
@@ -1425,7 +1587,7 @@
       </w:pPr>
     </w:lvl>
   </w:abstractNum>
-  <w:abstractNum w:abstractNumId="8" w15:restartNumberingAfterBreak="0">
+  <w:abstractNum w:abstractNumId="9" w15:restartNumberingAfterBreak="0">
     <w:nsid w:val="3D43759A"/>
     <w:multiLevelType w:val="hybridMultilevel"/>
     <w:tmpl w:val="B1D48030"/>
@@ -1538,7 +1700,7 @@
       </w:rPr>
     </w:lvl>
   </w:abstractNum>
-  <w:abstractNum w:abstractNumId="9" w15:restartNumberingAfterBreak="0">
+  <w:abstractNum w:abstractNumId="10" w15:restartNumberingAfterBreak="0">
     <w:nsid w:val="3D5C3B8D"/>
     <w:multiLevelType w:val="hybridMultilevel"/>
     <w:tmpl w:val="58623A14"/>
@@ -1627,7 +1789,120 @@
       </w:pPr>
     </w:lvl>
   </w:abstractNum>
-  <w:abstractNum w:abstractNumId="10" w15:restartNumberingAfterBreak="0">
+  <w:abstractNum w:abstractNumId="11" w15:restartNumberingAfterBreak="0">
+    <w:nsid w:val="44DF5BAC"/>
+    <w:multiLevelType w:val="hybridMultilevel"/>
+    <w:tmpl w:val="20329F60"/>
+    <w:lvl w:ilvl="0" w:tplc="04090003">
+      <w:start w:val="1"/>
+      <w:numFmt w:val="bullet"/>
+      <w:lvlText w:val="o"/>
+      <w:lvlJc w:val="left"/>
+      <w:pPr>
+        <w:ind w:left="2160" w:hanging="360"/>
+      </w:pPr>
+      <w:rPr>
+        <w:rFonts w:ascii="Courier New" w:hAnsi="Courier New" w:cs="Courier New" w:hint="default"/>
+      </w:rPr>
+    </w:lvl>
+    <w:lvl w:ilvl="1" w:tplc="04090003" w:tentative="1">
+      <w:start w:val="1"/>
+      <w:numFmt w:val="bullet"/>
+      <w:lvlText w:val="o"/>
+      <w:lvlJc w:val="left"/>
+      <w:pPr>
+        <w:ind w:left="2880" w:hanging="360"/>
+      </w:pPr>
+      <w:rPr>
+        <w:rFonts w:ascii="Courier New" w:hAnsi="Courier New" w:cs="Courier New" w:hint="default"/>
+      </w:rPr>
+    </w:lvl>
+    <w:lvl w:ilvl="2" w:tplc="04090005" w:tentative="1">
+      <w:start w:val="1"/>
+      <w:numFmt w:val="bullet"/>
+      <w:lvlText w:val=""/>
+      <w:lvlJc w:val="left"/>
+      <w:pPr>
+        <w:ind w:left="3600" w:hanging="360"/>
+      </w:pPr>
+      <w:rPr>
+        <w:rFonts w:ascii="Wingdings" w:hAnsi="Wingdings" w:hint="default"/>
+      </w:rPr>
+    </w:lvl>
+    <w:lvl w:ilvl="3" w:tplc="04090001" w:tentative="1">
+      <w:start w:val="1"/>
+      <w:numFmt w:val="bullet"/>
+      <w:lvlText w:val=""/>
+      <w:lvlJc w:val="left"/>
+      <w:pPr>
+        <w:ind w:left="4320" w:hanging="360"/>
+      </w:pPr>
+      <w:rPr>
+        <w:rFonts w:ascii="Symbol" w:hAnsi="Symbol" w:hint="default"/>
+      </w:rPr>
+    </w:lvl>
+    <w:lvl w:ilvl="4" w:tplc="04090003" w:tentative="1">
+      <w:start w:val="1"/>
+      <w:numFmt w:val="bullet"/>
+      <w:lvlText w:val="o"/>
+      <w:lvlJc w:val="left"/>
+      <w:pPr>
+        <w:ind w:left="5040" w:hanging="360"/>
+      </w:pPr>
+      <w:rPr>
+        <w:rFonts w:ascii="Courier New" w:hAnsi="Courier New" w:cs="Courier New" w:hint="default"/>
+      </w:rPr>
+    </w:lvl>
+    <w:lvl w:ilvl="5" w:tplc="04090005" w:tentative="1">
+      <w:start w:val="1"/>
+      <w:numFmt w:val="bullet"/>
+      <w:lvlText w:val=""/>
+      <w:lvlJc w:val="left"/>
+      <w:pPr>
+        <w:ind w:left="5760" w:hanging="360"/>
+      </w:pPr>
+      <w:rPr>
+        <w:rFonts w:ascii="Wingdings" w:hAnsi="Wingdings" w:hint="default"/>
+      </w:rPr>
+    </w:lvl>
+    <w:lvl w:ilvl="6" w:tplc="04090001" w:tentative="1">
+      <w:start w:val="1"/>
+      <w:numFmt w:val="bullet"/>
+      <w:lvlText w:val=""/>
+      <w:lvlJc w:val="left"/>
+      <w:pPr>
+        <w:ind w:left="6480" w:hanging="360"/>
+      </w:pPr>
+      <w:rPr>
+        <w:rFonts w:ascii="Symbol" w:hAnsi="Symbol" w:hint="default"/>
+      </w:rPr>
+    </w:lvl>
+    <w:lvl w:ilvl="7" w:tplc="04090003" w:tentative="1">
+      <w:start w:val="1"/>
+      <w:numFmt w:val="bullet"/>
+      <w:lvlText w:val="o"/>
+      <w:lvlJc w:val="left"/>
+      <w:pPr>
+        <w:ind w:left="7200" w:hanging="360"/>
+      </w:pPr>
+      <w:rPr>
+        <w:rFonts w:ascii="Courier New" w:hAnsi="Courier New" w:cs="Courier New" w:hint="default"/>
+      </w:rPr>
+    </w:lvl>
+    <w:lvl w:ilvl="8" w:tplc="04090005" w:tentative="1">
+      <w:start w:val="1"/>
+      <w:numFmt w:val="bullet"/>
+      <w:lvlText w:val=""/>
+      <w:lvlJc w:val="left"/>
+      <w:pPr>
+        <w:ind w:left="7920" w:hanging="360"/>
+      </w:pPr>
+      <w:rPr>
+        <w:rFonts w:ascii="Wingdings" w:hAnsi="Wingdings" w:hint="default"/>
+      </w:rPr>
+    </w:lvl>
+  </w:abstractNum>
+  <w:abstractNum w:abstractNumId="12" w15:restartNumberingAfterBreak="0">
     <w:nsid w:val="4581308E"/>
     <w:multiLevelType w:val="hybridMultilevel"/>
     <w:tmpl w:val="2D2412D2"/>
@@ -1716,7 +1991,7 @@
       </w:pPr>
     </w:lvl>
   </w:abstractNum>
-  <w:abstractNum w:abstractNumId="11" w15:restartNumberingAfterBreak="0">
+  <w:abstractNum w:abstractNumId="13" w15:restartNumberingAfterBreak="0">
     <w:nsid w:val="56B35AB6"/>
     <w:multiLevelType w:val="hybridMultilevel"/>
     <w:tmpl w:val="E90C299E"/>
@@ -1812,10 +2087,10 @@
     <w:abstractNumId w:val="4"/>
   </w:num>
   <w:num w:numId="3" w16cid:durableId="890191557">
-    <w:abstractNumId w:val="7"/>
+    <w:abstractNumId w:val="8"/>
   </w:num>
   <w:num w:numId="4" w16cid:durableId="676007325">
-    <w:abstractNumId w:val="11"/>
+    <w:abstractNumId w:val="13"/>
   </w:num>
   <w:num w:numId="5" w16cid:durableId="1392969711">
     <w:abstractNumId w:val="1"/>
@@ -1827,19 +2102,25 @@
     <w:abstractNumId w:val="0"/>
   </w:num>
   <w:num w:numId="8" w16cid:durableId="1342859244">
-    <w:abstractNumId w:val="10"/>
+    <w:abstractNumId w:val="12"/>
   </w:num>
   <w:num w:numId="9" w16cid:durableId="2000884487">
-    <w:abstractNumId w:val="9"/>
+    <w:abstractNumId w:val="10"/>
   </w:num>
   <w:num w:numId="10" w16cid:durableId="1530484354">
     <w:abstractNumId w:val="3"/>
   </w:num>
   <w:num w:numId="11" w16cid:durableId="1629505278">
-    <w:abstractNumId w:val="8"/>
+    <w:abstractNumId w:val="9"/>
   </w:num>
   <w:num w:numId="12" w16cid:durableId="708800333">
     <w:abstractNumId w:val="5"/>
+  </w:num>
+  <w:num w:numId="13" w16cid:durableId="1504935328">
+    <w:abstractNumId w:val="7"/>
+  </w:num>
+  <w:num w:numId="14" w16cid:durableId="1117408906">
+    <w:abstractNumId w:val="11"/>
   </w:num>
   <w:numIdMacAtCleanup w:val="1"/>
 </w:numbering>

</xml_diff>

<commit_message>
feat: Add download link
</commit_message>
<xml_diff>
--- a/brief.docx
+++ b/brief.docx
@@ -592,6 +592,1102 @@
         <w:t>Password</w:t>
       </w:r>
     </w:p>
+    <w:p>
+      <w:pPr>
+        <w:pStyle w:val="Heading2"/>
+      </w:pPr>
+      <w:r>
+        <w:t>Database</w:t>
+      </w:r>
+    </w:p>
+    <w:tbl>
+      <w:tblPr>
+        <w:tblStyle w:val="TableGrid"/>
+        <w:tblW w:w="0" w:type="auto"/>
+        <w:tblLook w:val="04A0" w:firstRow="1" w:lastRow="0" w:firstColumn="1" w:lastColumn="0" w:noHBand="0" w:noVBand="1"/>
+      </w:tblPr>
+      <w:tblGrid>
+        <w:gridCol w:w="1248"/>
+        <w:gridCol w:w="1659"/>
+        <w:gridCol w:w="1637"/>
+        <w:gridCol w:w="3039"/>
+        <w:gridCol w:w="1433"/>
+      </w:tblGrid>
+      <w:tr>
+        <w:tc>
+          <w:tcPr>
+            <w:tcW w:w="9016" w:type="dxa"/>
+            <w:gridSpan w:val="5"/>
+          </w:tcPr>
+          <w:p>
+            <w:r>
+              <w:t>users</w:t>
+            </w:r>
+          </w:p>
+        </w:tc>
+      </w:tr>
+      <w:tr>
+        <w:tc>
+          <w:tcPr>
+            <w:tcW w:w="1852" w:type="dxa"/>
+          </w:tcPr>
+          <w:p>
+            <w:r>
+              <w:t>id</w:t>
+            </w:r>
+          </w:p>
+        </w:tc>
+        <w:tc>
+          <w:tcPr>
+            <w:tcW w:w="1915" w:type="dxa"/>
+          </w:tcPr>
+          <w:p>
+            <w:proofErr w:type="spellStart"/>
+            <w:r>
+              <w:t>first_name</w:t>
+            </w:r>
+            <w:proofErr w:type="spellEnd"/>
+          </w:p>
+        </w:tc>
+        <w:tc>
+          <w:tcPr>
+            <w:tcW w:w="1904" w:type="dxa"/>
+          </w:tcPr>
+          <w:p>
+            <w:proofErr w:type="spellStart"/>
+            <w:r>
+              <w:t>last_name</w:t>
+            </w:r>
+            <w:proofErr w:type="spellEnd"/>
+          </w:p>
+        </w:tc>
+        <w:tc>
+          <w:tcPr>
+            <w:tcW w:w="1758" w:type="dxa"/>
+          </w:tcPr>
+          <w:p>
+            <w:r>
+              <w:t>email</w:t>
+            </w:r>
+          </w:p>
+        </w:tc>
+        <w:tc>
+          <w:tcPr>
+            <w:tcW w:w="1587" w:type="dxa"/>
+          </w:tcPr>
+          <w:p>
+            <w:r>
+              <w:t>password</w:t>
+            </w:r>
+          </w:p>
+        </w:tc>
+      </w:tr>
+      <w:tr>
+        <w:tc>
+          <w:tcPr>
+            <w:tcW w:w="1852" w:type="dxa"/>
+          </w:tcPr>
+          <w:p>
+            <w:r>
+              <w:t>1</w:t>
+            </w:r>
+          </w:p>
+        </w:tc>
+        <w:tc>
+          <w:tcPr>
+            <w:tcW w:w="1915" w:type="dxa"/>
+          </w:tcPr>
+          <w:p>
+            <w:r>
+              <w:t>Oluwatobi</w:t>
+            </w:r>
+          </w:p>
+        </w:tc>
+        <w:tc>
+          <w:tcPr>
+            <w:tcW w:w="1904" w:type="dxa"/>
+          </w:tcPr>
+          <w:p>
+            <w:r>
+              <w:t>Sofela</w:t>
+            </w:r>
+          </w:p>
+        </w:tc>
+        <w:tc>
+          <w:tcPr>
+            <w:tcW w:w="1758" w:type="dxa"/>
+          </w:tcPr>
+          <w:p>
+            <w:r>
+              <w:t>contact@codesweetly.com</w:t>
+            </w:r>
+          </w:p>
+        </w:tc>
+        <w:tc>
+          <w:tcPr>
+            <w:tcW w:w="1587" w:type="dxa"/>
+          </w:tcPr>
+          <w:p>
+            <w:r>
+              <w:t>test</w:t>
+            </w:r>
+          </w:p>
+        </w:tc>
+      </w:tr>
+      <w:tr>
+        <w:tc>
+          <w:tcPr>
+            <w:tcW w:w="1852" w:type="dxa"/>
+          </w:tcPr>
+          <w:p>
+            <w:r>
+              <w:t>2</w:t>
+            </w:r>
+          </w:p>
+        </w:tc>
+        <w:tc>
+          <w:tcPr>
+            <w:tcW w:w="1915" w:type="dxa"/>
+          </w:tcPr>
+          <w:p>
+            <w:r>
+              <w:t>Sarah</w:t>
+            </w:r>
+          </w:p>
+        </w:tc>
+        <w:tc>
+          <w:tcPr>
+            <w:tcW w:w="1904" w:type="dxa"/>
+          </w:tcPr>
+          <w:p>
+            <w:r>
+              <w:t>Precious</w:t>
+            </w:r>
+          </w:p>
+        </w:tc>
+        <w:tc>
+          <w:tcPr>
+            <w:tcW w:w="1758" w:type="dxa"/>
+          </w:tcPr>
+          <w:p>
+            <w:r>
+              <w:t>sp@example.com</w:t>
+            </w:r>
+          </w:p>
+        </w:tc>
+        <w:tc>
+          <w:tcPr>
+            <w:tcW w:w="1587" w:type="dxa"/>
+          </w:tcPr>
+          <w:p>
+            <w:r>
+              <w:t>example</w:t>
+            </w:r>
+          </w:p>
+        </w:tc>
+      </w:tr>
+      <w:tr>
+        <w:tc>
+          <w:tcPr>
+            <w:tcW w:w="1852" w:type="dxa"/>
+          </w:tcPr>
+          <w:p>
+            <w:r>
+              <w:t>3</w:t>
+            </w:r>
+          </w:p>
+        </w:tc>
+        <w:tc>
+          <w:tcPr>
+            <w:tcW w:w="1915" w:type="dxa"/>
+          </w:tcPr>
+          <w:p>
+            <w:proofErr w:type="spellStart"/>
+            <w:r>
+              <w:t>Dav</w:t>
+            </w:r>
+            <w:proofErr w:type="spellEnd"/>
+          </w:p>
+        </w:tc>
+        <w:tc>
+          <w:tcPr>
+            <w:tcW w:w="1904" w:type="dxa"/>
+          </w:tcPr>
+          <w:p>
+            <w:r>
+              <w:t>Emma</w:t>
+            </w:r>
+          </w:p>
+        </w:tc>
+        <w:tc>
+          <w:tcPr>
+            <w:tcW w:w="1758" w:type="dxa"/>
+          </w:tcPr>
+          <w:p>
+            <w:r>
+              <w:t>de@sample.com</w:t>
+            </w:r>
+          </w:p>
+        </w:tc>
+        <w:tc>
+          <w:tcPr>
+            <w:tcW w:w="1587" w:type="dxa"/>
+          </w:tcPr>
+          <w:p>
+            <w:r>
+              <w:t>sample</w:t>
+            </w:r>
+          </w:p>
+        </w:tc>
+      </w:tr>
+    </w:tbl>
+    <w:p/>
+    <w:tbl>
+      <w:tblPr>
+        <w:tblStyle w:val="TableGrid"/>
+        <w:tblW w:w="0" w:type="auto"/>
+        <w:tblLook w:val="04A0" w:firstRow="1" w:lastRow="0" w:firstColumn="1" w:lastColumn="0" w:noHBand="0" w:noVBand="1"/>
+      </w:tblPr>
+      <w:tblGrid>
+        <w:gridCol w:w="3005"/>
+        <w:gridCol w:w="3005"/>
+        <w:gridCol w:w="3006"/>
+      </w:tblGrid>
+      <w:tr>
+        <w:tc>
+          <w:tcPr>
+            <w:tcW w:w="9016" w:type="dxa"/>
+            <w:gridSpan w:val="3"/>
+          </w:tcPr>
+          <w:p>
+            <w:r>
+              <w:t>Folders</w:t>
+            </w:r>
+          </w:p>
+        </w:tc>
+      </w:tr>
+      <w:tr>
+        <w:tc>
+          <w:tcPr>
+            <w:tcW w:w="3005" w:type="dxa"/>
+          </w:tcPr>
+          <w:p>
+            <w:r>
+              <w:t>id</w:t>
+            </w:r>
+          </w:p>
+        </w:tc>
+        <w:tc>
+          <w:tcPr>
+            <w:tcW w:w="3005" w:type="dxa"/>
+          </w:tcPr>
+          <w:p>
+            <w:proofErr w:type="spellStart"/>
+            <w:r>
+              <w:t>folder_name</w:t>
+            </w:r>
+            <w:proofErr w:type="spellEnd"/>
+          </w:p>
+        </w:tc>
+        <w:tc>
+          <w:tcPr>
+            <w:tcW w:w="3006" w:type="dxa"/>
+          </w:tcPr>
+          <w:p>
+            <w:proofErr w:type="spellStart"/>
+            <w:r>
+              <w:t>updated_time</w:t>
+            </w:r>
+            <w:proofErr w:type="spellEnd"/>
+          </w:p>
+        </w:tc>
+      </w:tr>
+      <w:tr>
+        <w:tc>
+          <w:tcPr>
+            <w:tcW w:w="3005" w:type="dxa"/>
+          </w:tcPr>
+          <w:p>
+            <w:r>
+              <w:t>1</w:t>
+            </w:r>
+          </w:p>
+        </w:tc>
+        <w:tc>
+          <w:tcPr>
+            <w:tcW w:w="3005" w:type="dxa"/>
+          </w:tcPr>
+          <w:p>
+            <w:r>
+              <w:t>Flowers</w:t>
+            </w:r>
+          </w:p>
+        </w:tc>
+        <w:tc>
+          <w:tcPr>
+            <w:tcW w:w="3006" w:type="dxa"/>
+          </w:tcPr>
+          <w:p>
+            <w:r>
+              <w:t>2024-10-22</w:t>
+            </w:r>
+          </w:p>
+        </w:tc>
+      </w:tr>
+      <w:tr>
+        <w:tc>
+          <w:tcPr>
+            <w:tcW w:w="3005" w:type="dxa"/>
+          </w:tcPr>
+          <w:p>
+            <w:r>
+              <w:t>2</w:t>
+            </w:r>
+          </w:p>
+        </w:tc>
+        <w:tc>
+          <w:tcPr>
+            <w:tcW w:w="3005" w:type="dxa"/>
+          </w:tcPr>
+          <w:p>
+            <w:r>
+              <w:t>Office Jokes</w:t>
+            </w:r>
+          </w:p>
+        </w:tc>
+        <w:tc>
+          <w:tcPr>
+            <w:tcW w:w="3006" w:type="dxa"/>
+          </w:tcPr>
+          <w:p>
+            <w:r>
+              <w:t>2024-10-24</w:t>
+            </w:r>
+          </w:p>
+        </w:tc>
+      </w:tr>
+      <w:tr>
+        <w:tc>
+          <w:tcPr>
+            <w:tcW w:w="3005" w:type="dxa"/>
+          </w:tcPr>
+          <w:p>
+            <w:r>
+              <w:t>3</w:t>
+            </w:r>
+          </w:p>
+        </w:tc>
+        <w:tc>
+          <w:tcPr>
+            <w:tcW w:w="3005" w:type="dxa"/>
+          </w:tcPr>
+          <w:p>
+            <w:r>
+              <w:t>Articles</w:t>
+            </w:r>
+          </w:p>
+        </w:tc>
+        <w:tc>
+          <w:tcPr>
+            <w:tcW w:w="3006" w:type="dxa"/>
+          </w:tcPr>
+          <w:p>
+            <w:r>
+              <w:t>2024-10-28</w:t>
+            </w:r>
+          </w:p>
+        </w:tc>
+      </w:tr>
+    </w:tbl>
+    <w:p/>
+    <w:tbl>
+      <w:tblPr>
+        <w:tblStyle w:val="TableGrid"/>
+        <w:tblW w:w="0" w:type="auto"/>
+        <w:tblLook w:val="04A0" w:firstRow="1" w:lastRow="0" w:firstColumn="1" w:lastColumn="0" w:noHBand="0" w:noVBand="1"/>
+      </w:tblPr>
+      <w:tblGrid>
+        <w:gridCol w:w="2100"/>
+        <w:gridCol w:w="2340"/>
+        <w:gridCol w:w="2542"/>
+        <w:gridCol w:w="2034"/>
+      </w:tblGrid>
+      <w:tr>
+        <w:tc>
+          <w:tcPr>
+            <w:tcW w:w="9016" w:type="dxa"/>
+            <w:gridSpan w:val="4"/>
+          </w:tcPr>
+          <w:p>
+            <w:r>
+              <w:t>Files</w:t>
+            </w:r>
+          </w:p>
+        </w:tc>
+      </w:tr>
+      <w:tr>
+        <w:tc>
+          <w:tcPr>
+            <w:tcW w:w="2100" w:type="dxa"/>
+          </w:tcPr>
+          <w:p>
+            <w:r>
+              <w:t>id</w:t>
+            </w:r>
+          </w:p>
+        </w:tc>
+        <w:tc>
+          <w:tcPr>
+            <w:tcW w:w="2340" w:type="dxa"/>
+          </w:tcPr>
+          <w:p>
+            <w:proofErr w:type="spellStart"/>
+            <w:r>
+              <w:t>file_data</w:t>
+            </w:r>
+            <w:proofErr w:type="spellEnd"/>
+          </w:p>
+        </w:tc>
+        <w:tc>
+          <w:tcPr>
+            <w:tcW w:w="2542" w:type="dxa"/>
+          </w:tcPr>
+          <w:p>
+            <w:proofErr w:type="spellStart"/>
+            <w:r>
+              <w:t>updated_time</w:t>
+            </w:r>
+            <w:proofErr w:type="spellEnd"/>
+          </w:p>
+        </w:tc>
+        <w:tc>
+          <w:tcPr>
+            <w:tcW w:w="2034" w:type="dxa"/>
+          </w:tcPr>
+          <w:p>
+            <w:r>
+              <w:t>in-folder</w:t>
+            </w:r>
+          </w:p>
+        </w:tc>
+      </w:tr>
+      <w:tr>
+        <w:tc>
+          <w:tcPr>
+            <w:tcW w:w="2100" w:type="dxa"/>
+          </w:tcPr>
+          <w:p>
+            <w:r>
+              <w:t>1</w:t>
+            </w:r>
+          </w:p>
+        </w:tc>
+        <w:tc>
+          <w:tcPr>
+            <w:tcW w:w="2340" w:type="dxa"/>
+          </w:tcPr>
+          <w:p>
+            <w:r>
+              <w:t>object</w:t>
+            </w:r>
+          </w:p>
+        </w:tc>
+        <w:tc>
+          <w:tcPr>
+            <w:tcW w:w="2542" w:type="dxa"/>
+          </w:tcPr>
+          <w:p>
+            <w:r>
+              <w:t>2024-10-22</w:t>
+            </w:r>
+          </w:p>
+        </w:tc>
+        <w:tc>
+          <w:tcPr>
+            <w:tcW w:w="2034" w:type="dxa"/>
+          </w:tcPr>
+          <w:p>
+            <w:r>
+              <w:t>true</w:t>
+            </w:r>
+          </w:p>
+        </w:tc>
+      </w:tr>
+      <w:tr>
+        <w:tc>
+          <w:tcPr>
+            <w:tcW w:w="2100" w:type="dxa"/>
+          </w:tcPr>
+          <w:p>
+            <w:r>
+              <w:t>2</w:t>
+            </w:r>
+          </w:p>
+        </w:tc>
+        <w:tc>
+          <w:tcPr>
+            <w:tcW w:w="2340" w:type="dxa"/>
+          </w:tcPr>
+          <w:p>
+            <w:r>
+              <w:t>object</w:t>
+            </w:r>
+          </w:p>
+        </w:tc>
+        <w:tc>
+          <w:tcPr>
+            <w:tcW w:w="2542" w:type="dxa"/>
+          </w:tcPr>
+          <w:p>
+            <w:r>
+              <w:t>2024-10-22</w:t>
+            </w:r>
+          </w:p>
+        </w:tc>
+        <w:tc>
+          <w:tcPr>
+            <w:tcW w:w="2034" w:type="dxa"/>
+          </w:tcPr>
+          <w:p>
+            <w:r>
+              <w:t>false</w:t>
+            </w:r>
+          </w:p>
+        </w:tc>
+      </w:tr>
+      <w:tr>
+        <w:tc>
+          <w:tcPr>
+            <w:tcW w:w="2100" w:type="dxa"/>
+          </w:tcPr>
+          <w:p>
+            <w:r>
+              <w:t>3</w:t>
+            </w:r>
+          </w:p>
+        </w:tc>
+        <w:tc>
+          <w:tcPr>
+            <w:tcW w:w="2340" w:type="dxa"/>
+          </w:tcPr>
+          <w:p>
+            <w:r>
+              <w:t>Object</w:t>
+            </w:r>
+          </w:p>
+        </w:tc>
+        <w:tc>
+          <w:tcPr>
+            <w:tcW w:w="2542" w:type="dxa"/>
+          </w:tcPr>
+          <w:p>
+            <w:r>
+              <w:t>2024-10-25</w:t>
+            </w:r>
+          </w:p>
+        </w:tc>
+        <w:tc>
+          <w:tcPr>
+            <w:tcW w:w="2034" w:type="dxa"/>
+          </w:tcPr>
+          <w:p>
+            <w:r>
+              <w:t>true</w:t>
+            </w:r>
+          </w:p>
+        </w:tc>
+      </w:tr>
+    </w:tbl>
+    <w:p/>
+    <w:tbl>
+      <w:tblPr>
+        <w:tblStyle w:val="TableGrid"/>
+        <w:tblW w:w="0" w:type="auto"/>
+        <w:tblLook w:val="04A0" w:firstRow="1" w:lastRow="0" w:firstColumn="1" w:lastColumn="0" w:noHBand="0" w:noVBand="1"/>
+      </w:tblPr>
+      <w:tblGrid>
+        <w:gridCol w:w="3005"/>
+        <w:gridCol w:w="3005"/>
+        <w:gridCol w:w="3006"/>
+      </w:tblGrid>
+      <w:tr>
+        <w:tc>
+          <w:tcPr>
+            <w:tcW w:w="9016" w:type="dxa"/>
+            <w:gridSpan w:val="3"/>
+          </w:tcPr>
+          <w:p>
+            <w:proofErr w:type="spellStart"/>
+            <w:r>
+              <w:t>user_folder</w:t>
+            </w:r>
+            <w:proofErr w:type="spellEnd"/>
+          </w:p>
+        </w:tc>
+      </w:tr>
+      <w:tr>
+        <w:tc>
+          <w:tcPr>
+            <w:tcW w:w="3005" w:type="dxa"/>
+          </w:tcPr>
+          <w:p>
+            <w:r>
+              <w:t>id</w:t>
+            </w:r>
+          </w:p>
+        </w:tc>
+        <w:tc>
+          <w:tcPr>
+            <w:tcW w:w="3005" w:type="dxa"/>
+          </w:tcPr>
+          <w:p>
+            <w:proofErr w:type="spellStart"/>
+            <w:r>
+              <w:t>user_id</w:t>
+            </w:r>
+            <w:proofErr w:type="spellEnd"/>
+          </w:p>
+        </w:tc>
+        <w:tc>
+          <w:tcPr>
+            <w:tcW w:w="3006" w:type="dxa"/>
+          </w:tcPr>
+          <w:p>
+            <w:proofErr w:type="spellStart"/>
+            <w:r>
+              <w:t>folder_id</w:t>
+            </w:r>
+            <w:proofErr w:type="spellEnd"/>
+          </w:p>
+        </w:tc>
+      </w:tr>
+      <w:tr>
+        <w:tc>
+          <w:tcPr>
+            <w:tcW w:w="3005" w:type="dxa"/>
+          </w:tcPr>
+          <w:p>
+            <w:r>
+              <w:t>1</w:t>
+            </w:r>
+          </w:p>
+        </w:tc>
+        <w:tc>
+          <w:tcPr>
+            <w:tcW w:w="3005" w:type="dxa"/>
+          </w:tcPr>
+          <w:p>
+            <w:r>
+              <w:t>3</w:t>
+            </w:r>
+          </w:p>
+        </w:tc>
+        <w:tc>
+          <w:tcPr>
+            <w:tcW w:w="3006" w:type="dxa"/>
+          </w:tcPr>
+          <w:p>
+            <w:r>
+              <w:t>1</w:t>
+            </w:r>
+          </w:p>
+        </w:tc>
+      </w:tr>
+      <w:tr>
+        <w:tc>
+          <w:tcPr>
+            <w:tcW w:w="3005" w:type="dxa"/>
+          </w:tcPr>
+          <w:p>
+            <w:r>
+              <w:t>2</w:t>
+            </w:r>
+          </w:p>
+        </w:tc>
+        <w:tc>
+          <w:tcPr>
+            <w:tcW w:w="3005" w:type="dxa"/>
+          </w:tcPr>
+          <w:p>
+            <w:r>
+              <w:t>1</w:t>
+            </w:r>
+          </w:p>
+        </w:tc>
+        <w:tc>
+          <w:tcPr>
+            <w:tcW w:w="3006" w:type="dxa"/>
+          </w:tcPr>
+          <w:p>
+            <w:r>
+              <w:t>3</w:t>
+            </w:r>
+          </w:p>
+        </w:tc>
+      </w:tr>
+      <w:tr>
+        <w:tc>
+          <w:tcPr>
+            <w:tcW w:w="3005" w:type="dxa"/>
+          </w:tcPr>
+          <w:p>
+            <w:r>
+              <w:t>3</w:t>
+            </w:r>
+          </w:p>
+        </w:tc>
+        <w:tc>
+          <w:tcPr>
+            <w:tcW w:w="3005" w:type="dxa"/>
+          </w:tcPr>
+          <w:p>
+            <w:r>
+              <w:t>2</w:t>
+            </w:r>
+          </w:p>
+        </w:tc>
+        <w:tc>
+          <w:tcPr>
+            <w:tcW w:w="3006" w:type="dxa"/>
+          </w:tcPr>
+          <w:p>
+            <w:r>
+              <w:t>2</w:t>
+            </w:r>
+          </w:p>
+        </w:tc>
+      </w:tr>
+    </w:tbl>
+    <w:p/>
+    <w:tbl>
+      <w:tblPr>
+        <w:tblStyle w:val="TableGrid"/>
+        <w:tblW w:w="0" w:type="auto"/>
+        <w:tblLook w:val="04A0" w:firstRow="1" w:lastRow="0" w:firstColumn="1" w:lastColumn="0" w:noHBand="0" w:noVBand="1"/>
+      </w:tblPr>
+      <w:tblGrid>
+        <w:gridCol w:w="3005"/>
+        <w:gridCol w:w="3005"/>
+        <w:gridCol w:w="3006"/>
+      </w:tblGrid>
+      <w:tr>
+        <w:tc>
+          <w:tcPr>
+            <w:tcW w:w="9016" w:type="dxa"/>
+            <w:gridSpan w:val="3"/>
+          </w:tcPr>
+          <w:p>
+            <w:proofErr w:type="spellStart"/>
+            <w:r>
+              <w:t>user_f</w:t>
+            </w:r>
+            <w:r>
+              <w:t>ile</w:t>
+            </w:r>
+            <w:proofErr w:type="spellEnd"/>
+          </w:p>
+        </w:tc>
+      </w:tr>
+      <w:tr>
+        <w:tc>
+          <w:tcPr>
+            <w:tcW w:w="3005" w:type="dxa"/>
+          </w:tcPr>
+          <w:p>
+            <w:r>
+              <w:t>id</w:t>
+            </w:r>
+          </w:p>
+        </w:tc>
+        <w:tc>
+          <w:tcPr>
+            <w:tcW w:w="3005" w:type="dxa"/>
+          </w:tcPr>
+          <w:p>
+            <w:proofErr w:type="spellStart"/>
+            <w:r>
+              <w:t>user_id</w:t>
+            </w:r>
+            <w:proofErr w:type="spellEnd"/>
+          </w:p>
+        </w:tc>
+        <w:tc>
+          <w:tcPr>
+            <w:tcW w:w="3006" w:type="dxa"/>
+          </w:tcPr>
+          <w:p>
+            <w:proofErr w:type="spellStart"/>
+            <w:r>
+              <w:t>f</w:t>
+            </w:r>
+            <w:r>
+              <w:t>ile</w:t>
+            </w:r>
+            <w:r>
+              <w:t>_id</w:t>
+            </w:r>
+            <w:proofErr w:type="spellEnd"/>
+          </w:p>
+        </w:tc>
+      </w:tr>
+      <w:tr>
+        <w:tc>
+          <w:tcPr>
+            <w:tcW w:w="3005" w:type="dxa"/>
+          </w:tcPr>
+          <w:p>
+            <w:r>
+              <w:t>1</w:t>
+            </w:r>
+          </w:p>
+        </w:tc>
+        <w:tc>
+          <w:tcPr>
+            <w:tcW w:w="3005" w:type="dxa"/>
+          </w:tcPr>
+          <w:p>
+            <w:r>
+              <w:t>2</w:t>
+            </w:r>
+          </w:p>
+        </w:tc>
+        <w:tc>
+          <w:tcPr>
+            <w:tcW w:w="3006" w:type="dxa"/>
+          </w:tcPr>
+          <w:p>
+            <w:r>
+              <w:t>2</w:t>
+            </w:r>
+          </w:p>
+        </w:tc>
+      </w:tr>
+      <w:tr>
+        <w:tc>
+          <w:tcPr>
+            <w:tcW w:w="3005" w:type="dxa"/>
+          </w:tcPr>
+          <w:p>
+            <w:r>
+              <w:t>2</w:t>
+            </w:r>
+          </w:p>
+        </w:tc>
+        <w:tc>
+          <w:tcPr>
+            <w:tcW w:w="3005" w:type="dxa"/>
+          </w:tcPr>
+          <w:p>
+            <w:r>
+              <w:t>3</w:t>
+            </w:r>
+          </w:p>
+        </w:tc>
+        <w:tc>
+          <w:tcPr>
+            <w:tcW w:w="3006" w:type="dxa"/>
+          </w:tcPr>
+          <w:p>
+            <w:r>
+              <w:t>3</w:t>
+            </w:r>
+          </w:p>
+        </w:tc>
+      </w:tr>
+      <w:tr>
+        <w:tc>
+          <w:tcPr>
+            <w:tcW w:w="3005" w:type="dxa"/>
+          </w:tcPr>
+          <w:p>
+            <w:r>
+              <w:t>3</w:t>
+            </w:r>
+          </w:p>
+        </w:tc>
+        <w:tc>
+          <w:tcPr>
+            <w:tcW w:w="3005" w:type="dxa"/>
+          </w:tcPr>
+          <w:p>
+            <w:r>
+              <w:t>2</w:t>
+            </w:r>
+          </w:p>
+        </w:tc>
+        <w:tc>
+          <w:tcPr>
+            <w:tcW w:w="3006" w:type="dxa"/>
+          </w:tcPr>
+          <w:p>
+            <w:r>
+              <w:t>1</w:t>
+            </w:r>
+          </w:p>
+        </w:tc>
+      </w:tr>
+    </w:tbl>
+    <w:p/>
+    <w:tbl>
+      <w:tblPr>
+        <w:tblStyle w:val="TableGrid"/>
+        <w:tblW w:w="0" w:type="auto"/>
+        <w:tblLook w:val="04A0" w:firstRow="1" w:lastRow="0" w:firstColumn="1" w:lastColumn="0" w:noHBand="0" w:noVBand="1"/>
+      </w:tblPr>
+      <w:tblGrid>
+        <w:gridCol w:w="3005"/>
+        <w:gridCol w:w="3005"/>
+        <w:gridCol w:w="3006"/>
+      </w:tblGrid>
+      <w:tr>
+        <w:tc>
+          <w:tcPr>
+            <w:tcW w:w="9016" w:type="dxa"/>
+            <w:gridSpan w:val="3"/>
+          </w:tcPr>
+          <w:p>
+            <w:proofErr w:type="spellStart"/>
+            <w:r>
+              <w:t>folder_file</w:t>
+            </w:r>
+            <w:proofErr w:type="spellEnd"/>
+          </w:p>
+        </w:tc>
+      </w:tr>
+      <w:tr>
+        <w:tc>
+          <w:tcPr>
+            <w:tcW w:w="3005" w:type="dxa"/>
+          </w:tcPr>
+          <w:p>
+            <w:r>
+              <w:t>id</w:t>
+            </w:r>
+          </w:p>
+        </w:tc>
+        <w:tc>
+          <w:tcPr>
+            <w:tcW w:w="3005" w:type="dxa"/>
+          </w:tcPr>
+          <w:p>
+            <w:proofErr w:type="spellStart"/>
+            <w:r>
+              <w:t>folder_id</w:t>
+            </w:r>
+            <w:proofErr w:type="spellEnd"/>
+          </w:p>
+        </w:tc>
+        <w:tc>
+          <w:tcPr>
+            <w:tcW w:w="3006" w:type="dxa"/>
+          </w:tcPr>
+          <w:p>
+            <w:proofErr w:type="spellStart"/>
+            <w:r>
+              <w:t>file_id</w:t>
+            </w:r>
+            <w:proofErr w:type="spellEnd"/>
+          </w:p>
+        </w:tc>
+      </w:tr>
+      <w:tr>
+        <w:tc>
+          <w:tcPr>
+            <w:tcW w:w="3005" w:type="dxa"/>
+          </w:tcPr>
+          <w:p>
+            <w:r>
+              <w:t>1</w:t>
+            </w:r>
+          </w:p>
+        </w:tc>
+        <w:tc>
+          <w:tcPr>
+            <w:tcW w:w="3005" w:type="dxa"/>
+          </w:tcPr>
+          <w:p>
+            <w:r>
+              <w:t>2</w:t>
+            </w:r>
+          </w:p>
+        </w:tc>
+        <w:tc>
+          <w:tcPr>
+            <w:tcW w:w="3006" w:type="dxa"/>
+          </w:tcPr>
+          <w:p>
+            <w:r>
+              <w:t>1</w:t>
+            </w:r>
+          </w:p>
+        </w:tc>
+      </w:tr>
+      <w:tr>
+        <w:tc>
+          <w:tcPr>
+            <w:tcW w:w="3005" w:type="dxa"/>
+          </w:tcPr>
+          <w:p>
+            <w:r>
+              <w:t>2</w:t>
+            </w:r>
+          </w:p>
+        </w:tc>
+        <w:tc>
+          <w:tcPr>
+            <w:tcW w:w="3005" w:type="dxa"/>
+          </w:tcPr>
+          <w:p>
+            <w:r>
+              <w:t>1</w:t>
+            </w:r>
+          </w:p>
+        </w:tc>
+        <w:tc>
+          <w:tcPr>
+            <w:tcW w:w="3006" w:type="dxa"/>
+          </w:tcPr>
+          <w:p>
+            <w:r>
+              <w:t>3</w:t>
+            </w:r>
+          </w:p>
+        </w:tc>
+      </w:tr>
+      <w:tr>
+        <w:tc>
+          <w:tcPr>
+            <w:tcW w:w="3005" w:type="dxa"/>
+          </w:tcPr>
+          <w:p>
+            <w:r>
+              <w:lastRenderedPageBreak/>
+              <w:t>3</w:t>
+            </w:r>
+          </w:p>
+        </w:tc>
+        <w:tc>
+          <w:tcPr>
+            <w:tcW w:w="3005" w:type="dxa"/>
+          </w:tcPr>
+          <w:p>
+            <w:r>
+              <w:t>1</w:t>
+            </w:r>
+          </w:p>
+        </w:tc>
+        <w:tc>
+          <w:tcPr>
+            <w:tcW w:w="3006" w:type="dxa"/>
+          </w:tcPr>
+          <w:p>
+            <w:r>
+              <w:t>2</w:t>
+            </w:r>
+          </w:p>
+        </w:tc>
+      </w:tr>
+    </w:tbl>
     <w:p/>
     <w:sectPr>
       <w:footerReference w:type="default" r:id="rId11"/>

</xml_diff>

<commit_message>
refactor: Delete in-folder column
</commit_message>
<xml_diff>
--- a/brief.docx
+++ b/brief.docx
@@ -1007,16 +1007,15 @@
         <w:tblLook w:val="04A0" w:firstRow="1" w:lastRow="0" w:firstColumn="1" w:lastColumn="0" w:noHBand="0" w:noVBand="1"/>
       </w:tblPr>
       <w:tblGrid>
-        <w:gridCol w:w="2100"/>
-        <w:gridCol w:w="2340"/>
-        <w:gridCol w:w="2542"/>
-        <w:gridCol w:w="2034"/>
+        <w:gridCol w:w="2965"/>
+        <w:gridCol w:w="3060"/>
+        <w:gridCol w:w="2970"/>
       </w:tblGrid>
       <w:tr>
         <w:tc>
           <w:tcPr>
-            <w:tcW w:w="9016" w:type="dxa"/>
-            <w:gridSpan w:val="4"/>
+            <w:tcW w:w="8995" w:type="dxa"/>
+            <w:gridSpan w:val="3"/>
           </w:tcPr>
           <w:p>
             <w:r>
@@ -1028,7 +1027,7 @@
       <w:tr>
         <w:tc>
           <w:tcPr>
-            <w:tcW w:w="2100" w:type="dxa"/>
+            <w:tcW w:w="2965" w:type="dxa"/>
           </w:tcPr>
           <w:p>
             <w:r>
@@ -1038,7 +1037,7 @@
         </w:tc>
         <w:tc>
           <w:tcPr>
-            <w:tcW w:w="2340" w:type="dxa"/>
+            <w:tcW w:w="3060" w:type="dxa"/>
           </w:tcPr>
           <w:p>
             <w:proofErr w:type="spellStart"/>
@@ -1050,7 +1049,7 @@
         </w:tc>
         <w:tc>
           <w:tcPr>
-            <w:tcW w:w="2542" w:type="dxa"/>
+            <w:tcW w:w="2970" w:type="dxa"/>
           </w:tcPr>
           <w:p>
             <w:proofErr w:type="spellStart"/>
@@ -1058,23 +1057,13 @@
               <w:t>updated_time</w:t>
             </w:r>
             <w:proofErr w:type="spellEnd"/>
-          </w:p>
-        </w:tc>
-        <w:tc>
-          <w:tcPr>
-            <w:tcW w:w="2034" w:type="dxa"/>
-          </w:tcPr>
-          <w:p>
-            <w:r>
-              <w:t>in-folder</w:t>
-            </w:r>
           </w:p>
         </w:tc>
       </w:tr>
       <w:tr>
         <w:tc>
           <w:tcPr>
-            <w:tcW w:w="2100" w:type="dxa"/>
+            <w:tcW w:w="2965" w:type="dxa"/>
           </w:tcPr>
           <w:p>
             <w:r>
@@ -1084,7 +1073,7 @@
         </w:tc>
         <w:tc>
           <w:tcPr>
-            <w:tcW w:w="2340" w:type="dxa"/>
+            <w:tcW w:w="3060" w:type="dxa"/>
           </w:tcPr>
           <w:p>
             <w:r>
@@ -1094,21 +1083,11 @@
         </w:tc>
         <w:tc>
           <w:tcPr>
-            <w:tcW w:w="2542" w:type="dxa"/>
+            <w:tcW w:w="2970" w:type="dxa"/>
           </w:tcPr>
           <w:p>
             <w:r>
               <w:t>2024-10-22</w:t>
-            </w:r>
-          </w:p>
-        </w:tc>
-        <w:tc>
-          <w:tcPr>
-            <w:tcW w:w="2034" w:type="dxa"/>
-          </w:tcPr>
-          <w:p>
-            <w:r>
-              <w:t>true</w:t>
             </w:r>
           </w:p>
         </w:tc>
@@ -1116,7 +1095,7 @@
       <w:tr>
         <w:tc>
           <w:tcPr>
-            <w:tcW w:w="2100" w:type="dxa"/>
+            <w:tcW w:w="2965" w:type="dxa"/>
           </w:tcPr>
           <w:p>
             <w:r>
@@ -1126,7 +1105,7 @@
         </w:tc>
         <w:tc>
           <w:tcPr>
-            <w:tcW w:w="2340" w:type="dxa"/>
+            <w:tcW w:w="3060" w:type="dxa"/>
           </w:tcPr>
           <w:p>
             <w:r>
@@ -1136,21 +1115,11 @@
         </w:tc>
         <w:tc>
           <w:tcPr>
-            <w:tcW w:w="2542" w:type="dxa"/>
+            <w:tcW w:w="2970" w:type="dxa"/>
           </w:tcPr>
           <w:p>
             <w:r>
               <w:t>2024-10-22</w:t>
-            </w:r>
-          </w:p>
-        </w:tc>
-        <w:tc>
-          <w:tcPr>
-            <w:tcW w:w="2034" w:type="dxa"/>
-          </w:tcPr>
-          <w:p>
-            <w:r>
-              <w:t>false</w:t>
             </w:r>
           </w:p>
         </w:tc>
@@ -1158,7 +1127,7 @@
       <w:tr>
         <w:tc>
           <w:tcPr>
-            <w:tcW w:w="2100" w:type="dxa"/>
+            <w:tcW w:w="2965" w:type="dxa"/>
           </w:tcPr>
           <w:p>
             <w:r>
@@ -1168,7 +1137,7 @@
         </w:tc>
         <w:tc>
           <w:tcPr>
-            <w:tcW w:w="2340" w:type="dxa"/>
+            <w:tcW w:w="3060" w:type="dxa"/>
           </w:tcPr>
           <w:p>
             <w:r>
@@ -1178,21 +1147,11 @@
         </w:tc>
         <w:tc>
           <w:tcPr>
-            <w:tcW w:w="2542" w:type="dxa"/>
+            <w:tcW w:w="2970" w:type="dxa"/>
           </w:tcPr>
           <w:p>
             <w:r>
               <w:t>2024-10-25</w:t>
-            </w:r>
-          </w:p>
-        </w:tc>
-        <w:tc>
-          <w:tcPr>
-            <w:tcW w:w="2034" w:type="dxa"/>
-          </w:tcPr>
-          <w:p>
-            <w:r>
-              <w:t>true</w:t>
             </w:r>
           </w:p>
         </w:tc>
@@ -1379,10 +1338,7 @@
           <w:p>
             <w:proofErr w:type="spellStart"/>
             <w:r>
-              <w:t>user_f</w:t>
-            </w:r>
-            <w:r>
-              <w:t>ile</w:t>
+              <w:t>user_file</w:t>
             </w:r>
             <w:proofErr w:type="spellEnd"/>
           </w:p>
@@ -1418,13 +1374,7 @@
           <w:p>
             <w:proofErr w:type="spellStart"/>
             <w:r>
-              <w:t>f</w:t>
-            </w:r>
-            <w:r>
-              <w:t>ile</w:t>
-            </w:r>
-            <w:r>
-              <w:t>_id</w:t>
+              <w:t>file_id</w:t>
             </w:r>
             <w:proofErr w:type="spellEnd"/>
           </w:p>

</xml_diff>

<commit_message>
chore: Create a folder model
</commit_message>
<xml_diff>
--- a/brief.docx
+++ b/brief.docx
@@ -882,11 +882,9 @@
             <w:tcW w:w="3005" w:type="dxa"/>
           </w:tcPr>
           <w:p>
-            <w:proofErr w:type="spellStart"/>
-            <w:r>
-              <w:t>folder_name</w:t>
-            </w:r>
-            <w:proofErr w:type="spellEnd"/>
+            <w:r>
+              <w:t>name</w:t>
+            </w:r>
           </w:p>
         </w:tc>
         <w:tc>

</xml_diff>